<commit_message>
Shortened some formulas. Added quantile comparison of distributions.
</commit_message>
<xml_diff>
--- a/si_analysis.docx
+++ b/si_analysis.docx
@@ -1163,6 +1163,1955 @@
           <w:i/>
         </w:rPr>
         <w:t xml:space="preserve">Instructions: Include figures with titles. In the figures, highlight the means you are comparing. Include text that explains the figures and what is shown on them, and provides appropriate numbers.</w:t>
+      </w:r>
+    </w:p>
+    <w:p>
+      <w:pPr>
+        <w:pStyle w:val="SourceCode"/>
+      </w:pPr>
+      <w:r>
+        <w:rPr>
+          <w:rStyle w:val="CommentTok"/>
+        </w:rPr>
+        <w:t xml:space="preserve"># Function factory. DRY.</w:t>
+      </w:r>
+      <w:r>
+        <w:br w:type="textWrapping"/>
+      </w:r>
+      <w:r>
+        <w:rPr>
+          <w:rStyle w:val="CommentTok"/>
+        </w:rPr>
+        <w:t xml:space="preserve"># This function allows us to create histogram/distribution overlay plots</w:t>
+      </w:r>
+      <w:r>
+        <w:br w:type="textWrapping"/>
+      </w:r>
+      <w:r>
+        <w:rPr>
+          <w:rStyle w:val="CommentTok"/>
+        </w:rPr>
+        <w:t xml:space="preserve"># for any distribution. Used here for the Normal and Exponential.</w:t>
+      </w:r>
+      <w:r>
+        <w:br w:type="textWrapping"/>
+      </w:r>
+      <w:r>
+        <w:rPr>
+          <w:rStyle w:val="NormalTok"/>
+        </w:rPr>
+        <w:t xml:space="preserve">plotFunction &lt;-</w:t>
+      </w:r>
+      <w:r>
+        <w:rPr>
+          <w:rStyle w:val="StringTok"/>
+        </w:rPr>
+        <w:t xml:space="preserve"> </w:t>
+      </w:r>
+      <w:r>
+        <w:rPr>
+          <w:rStyle w:val="NormalTok"/>
+        </w:rPr>
+        <w:t xml:space="preserve">function(fun, </w:t>
+      </w:r>
+      <w:r>
+        <w:rPr>
+          <w:rStyle w:val="DataTypeTok"/>
+        </w:rPr>
+        <w:t xml:space="preserve">pl=</w:t>
+      </w:r>
+      <w:r>
+        <w:rPr>
+          <w:rStyle w:val="KeywordTok"/>
+        </w:rPr>
+        <w:t xml:space="preserve">seq</w:t>
+      </w:r>
+      <w:r>
+        <w:rPr>
+          <w:rStyle w:val="NormalTok"/>
+        </w:rPr>
+        <w:t xml:space="preserve">(</w:t>
+      </w:r>
+      <w:r>
+        <w:rPr>
+          <w:rStyle w:val="DecValTok"/>
+        </w:rPr>
+        <w:t xml:space="preserve">2</w:t>
+      </w:r>
+      <w:r>
+        <w:rPr>
+          <w:rStyle w:val="NormalTok"/>
+        </w:rPr>
+        <w:t xml:space="preserve">,</w:t>
+      </w:r>
+      <w:r>
+        <w:rPr>
+          <w:rStyle w:val="DecValTok"/>
+        </w:rPr>
+        <w:t xml:space="preserve">8</w:t>
+      </w:r>
+      <w:r>
+        <w:rPr>
+          <w:rStyle w:val="NormalTok"/>
+        </w:rPr>
+        <w:t xml:space="preserve">)) {</w:t>
+      </w:r>
+      <w:r>
+        <w:br w:type="textWrapping"/>
+      </w:r>
+      <w:r>
+        <w:rPr>
+          <w:rStyle w:val="NormalTok"/>
+        </w:rPr>
+        <w:t xml:space="preserve"> </w:t>
+      </w:r>
+      <w:r>
+        <w:rPr>
+          <w:rStyle w:val="NormalTok"/>
+        </w:rPr>
+        <w:t xml:space="preserve"> </w:t>
+      </w:r>
+      <w:r>
+        <w:rPr>
+          <w:rStyle w:val="NormalTok"/>
+        </w:rPr>
+        <w:t xml:space="preserve"> </w:t>
+      </w:r>
+      <w:r>
+        <w:rPr>
+          <w:rStyle w:val="NormalTok"/>
+        </w:rPr>
+        <w:t xml:space="preserve"> </w:t>
+      </w:r>
+      <w:r>
+        <w:rPr>
+          <w:rStyle w:val="NormalTok"/>
+        </w:rPr>
+        <w:t xml:space="preserve"> </w:t>
+      </w:r>
+      <w:r>
+        <w:rPr>
+          <w:rStyle w:val="NormalTok"/>
+        </w:rPr>
+        <w:t xml:space="preserve"> </w:t>
+      </w:r>
+      <w:r>
+        <w:rPr>
+          <w:rStyle w:val="NormalTok"/>
+        </w:rPr>
+        <w:t xml:space="preserve"> </w:t>
+      </w:r>
+      <w:r>
+        <w:rPr>
+          <w:rStyle w:val="NormalTok"/>
+        </w:rPr>
+        <w:t xml:space="preserve"> </w:t>
+      </w:r>
+      <w:r>
+        <w:br w:type="textWrapping"/>
+      </w:r>
+      <w:r>
+        <w:rPr>
+          <w:rStyle w:val="NormalTok"/>
+        </w:rPr>
+        <w:t xml:space="preserve"> </w:t>
+      </w:r>
+      <w:r>
+        <w:rPr>
+          <w:rStyle w:val="NormalTok"/>
+        </w:rPr>
+        <w:t xml:space="preserve"> </w:t>
+      </w:r>
+      <w:r>
+        <w:rPr>
+          <w:rStyle w:val="NormalTok"/>
+        </w:rPr>
+        <w:t xml:space="preserve"> </w:t>
+      </w:r>
+      <w:r>
+        <w:rPr>
+          <w:rStyle w:val="NormalTok"/>
+        </w:rPr>
+        <w:t xml:space="preserve"> </w:t>
+      </w:r>
+      <w:r>
+        <w:rPr>
+          <w:rStyle w:val="NormalTok"/>
+        </w:rPr>
+        <w:t xml:space="preserve"> </w:t>
+      </w:r>
+      <w:r>
+        <w:rPr>
+          <w:rStyle w:val="NormalTok"/>
+        </w:rPr>
+        <w:t xml:space="preserve"> </w:t>
+      </w:r>
+      <w:r>
+        <w:rPr>
+          <w:rStyle w:val="NormalTok"/>
+        </w:rPr>
+        <w:t xml:space="preserve"> </w:t>
+      </w:r>
+      <w:r>
+        <w:rPr>
+          <w:rStyle w:val="NormalTok"/>
+        </w:rPr>
+        <w:t xml:space="preserve"> </w:t>
+      </w:r>
+      <w:r>
+        <w:rPr>
+          <w:rStyle w:val="NormalTok"/>
+        </w:rPr>
+        <w:t xml:space="preserve">function(histx, argslist, </w:t>
+      </w:r>
+      <w:r>
+        <w:rPr>
+          <w:rStyle w:val="DataTypeTok"/>
+        </w:rPr>
+        <w:t xml:space="preserve">plotlimits=</w:t>
+      </w:r>
+      <w:r>
+        <w:rPr>
+          <w:rStyle w:val="NormalTok"/>
+        </w:rPr>
+        <w:t xml:space="preserve">pl, </w:t>
+      </w:r>
+      <w:r>
+        <w:rPr>
+          <w:rStyle w:val="DataTypeTok"/>
+        </w:rPr>
+        <w:t xml:space="preserve">col=</w:t>
+      </w:r>
+      <w:r>
+        <w:rPr>
+          <w:rStyle w:val="StringTok"/>
+        </w:rPr>
+        <w:t xml:space="preserve">"red"</w:t>
+      </w:r>
+      <w:r>
+        <w:rPr>
+          <w:rStyle w:val="NormalTok"/>
+        </w:rPr>
+        <w:t xml:space="preserve">) {</w:t>
+      </w:r>
+      <w:r>
+        <w:br w:type="textWrapping"/>
+      </w:r>
+      <w:r>
+        <w:rPr>
+          <w:rStyle w:val="NormalTok"/>
+        </w:rPr>
+        <w:t xml:space="preserve"> </w:t>
+      </w:r>
+      <w:r>
+        <w:rPr>
+          <w:rStyle w:val="NormalTok"/>
+        </w:rPr>
+        <w:t xml:space="preserve"> </w:t>
+      </w:r>
+      <w:r>
+        <w:rPr>
+          <w:rStyle w:val="NormalTok"/>
+        </w:rPr>
+        <w:t xml:space="preserve"> </w:t>
+      </w:r>
+      <w:r>
+        <w:rPr>
+          <w:rStyle w:val="NormalTok"/>
+        </w:rPr>
+        <w:t xml:space="preserve"> </w:t>
+      </w:r>
+      <w:r>
+        <w:rPr>
+          <w:rStyle w:val="NormalTok"/>
+        </w:rPr>
+        <w:t xml:space="preserve"> </w:t>
+      </w:r>
+      <w:r>
+        <w:rPr>
+          <w:rStyle w:val="NormalTok"/>
+        </w:rPr>
+        <w:t xml:space="preserve"> </w:t>
+      </w:r>
+      <w:r>
+        <w:rPr>
+          <w:rStyle w:val="NormalTok"/>
+        </w:rPr>
+        <w:t xml:space="preserve"> </w:t>
+      </w:r>
+      <w:r>
+        <w:rPr>
+          <w:rStyle w:val="NormalTok"/>
+        </w:rPr>
+        <w:t xml:space="preserve"> </w:t>
+      </w:r>
+      <w:r>
+        <w:rPr>
+          <w:rStyle w:val="NormalTok"/>
+        </w:rPr>
+        <w:t xml:space="preserve"> </w:t>
+      </w:r>
+      <w:r>
+        <w:rPr>
+          <w:rStyle w:val="NormalTok"/>
+        </w:rPr>
+        <w:t xml:space="preserve"> </w:t>
+      </w:r>
+      <w:r>
+        <w:rPr>
+          <w:rStyle w:val="NormalTok"/>
+        </w:rPr>
+        <w:t xml:space="preserve"> </w:t>
+      </w:r>
+      <w:r>
+        <w:rPr>
+          <w:rStyle w:val="NormalTok"/>
+        </w:rPr>
+        <w:t xml:space="preserve"> </w:t>
+      </w:r>
+      <w:r>
+        <w:rPr>
+          <w:rStyle w:val="NormalTok"/>
+        </w:rPr>
+        <w:t xml:space="preserve"> </w:t>
+      </w:r>
+      <w:r>
+        <w:rPr>
+          <w:rStyle w:val="NormalTok"/>
+        </w:rPr>
+        <w:t xml:space="preserve"> </w:t>
+      </w:r>
+      <w:r>
+        <w:rPr>
+          <w:rStyle w:val="NormalTok"/>
+        </w:rPr>
+        <w:t xml:space="preserve"> </w:t>
+      </w:r>
+      <w:r>
+        <w:rPr>
+          <w:rStyle w:val="NormalTok"/>
+        </w:rPr>
+        <w:t xml:space="preserve"> </w:t>
+      </w:r>
+      <w:r>
+        <w:rPr>
+          <w:rStyle w:val="NormalTok"/>
+        </w:rPr>
+        <w:t xml:space="preserve">df &lt;-</w:t>
+      </w:r>
+      <w:r>
+        <w:rPr>
+          <w:rStyle w:val="StringTok"/>
+        </w:rPr>
+        <w:t xml:space="preserve"> </w:t>
+      </w:r>
+      <w:r>
+        <w:rPr>
+          <w:rStyle w:val="KeywordTok"/>
+        </w:rPr>
+        <w:t xml:space="preserve">data.frame</w:t>
+      </w:r>
+      <w:r>
+        <w:rPr>
+          <w:rStyle w:val="NormalTok"/>
+        </w:rPr>
+        <w:t xml:space="preserve">(</w:t>
+      </w:r>
+      <w:r>
+        <w:rPr>
+          <w:rStyle w:val="DataTypeTok"/>
+        </w:rPr>
+        <w:t xml:space="preserve">vals=</w:t>
+      </w:r>
+      <w:r>
+        <w:rPr>
+          <w:rStyle w:val="NormalTok"/>
+        </w:rPr>
+        <w:t xml:space="preserve">histx)</w:t>
+      </w:r>
+      <w:r>
+        <w:br w:type="textWrapping"/>
+      </w:r>
+      <w:r>
+        <w:rPr>
+          <w:rStyle w:val="NormalTok"/>
+        </w:rPr>
+        <w:t xml:space="preserve"> </w:t>
+      </w:r>
+      <w:r>
+        <w:rPr>
+          <w:rStyle w:val="NormalTok"/>
+        </w:rPr>
+        <w:t xml:space="preserve"> </w:t>
+      </w:r>
+      <w:r>
+        <w:rPr>
+          <w:rStyle w:val="NormalTok"/>
+        </w:rPr>
+        <w:t xml:space="preserve"> </w:t>
+      </w:r>
+      <w:r>
+        <w:rPr>
+          <w:rStyle w:val="NormalTok"/>
+        </w:rPr>
+        <w:t xml:space="preserve"> </w:t>
+      </w:r>
+      <w:r>
+        <w:rPr>
+          <w:rStyle w:val="NormalTok"/>
+        </w:rPr>
+        <w:t xml:space="preserve"> </w:t>
+      </w:r>
+      <w:r>
+        <w:rPr>
+          <w:rStyle w:val="NormalTok"/>
+        </w:rPr>
+        <w:t xml:space="preserve"> </w:t>
+      </w:r>
+      <w:r>
+        <w:rPr>
+          <w:rStyle w:val="NormalTok"/>
+        </w:rPr>
+        <w:t xml:space="preserve"> </w:t>
+      </w:r>
+      <w:r>
+        <w:rPr>
+          <w:rStyle w:val="NormalTok"/>
+        </w:rPr>
+        <w:t xml:space="preserve"> </w:t>
+      </w:r>
+      <w:r>
+        <w:rPr>
+          <w:rStyle w:val="NormalTok"/>
+        </w:rPr>
+        <w:t xml:space="preserve"> </w:t>
+      </w:r>
+      <w:r>
+        <w:rPr>
+          <w:rStyle w:val="NormalTok"/>
+        </w:rPr>
+        <w:t xml:space="preserve"> </w:t>
+      </w:r>
+      <w:r>
+        <w:rPr>
+          <w:rStyle w:val="NormalTok"/>
+        </w:rPr>
+        <w:t xml:space="preserve"> </w:t>
+      </w:r>
+      <w:r>
+        <w:rPr>
+          <w:rStyle w:val="NormalTok"/>
+        </w:rPr>
+        <w:t xml:space="preserve"> </w:t>
+      </w:r>
+      <w:r>
+        <w:rPr>
+          <w:rStyle w:val="NormalTok"/>
+        </w:rPr>
+        <w:t xml:space="preserve"> </w:t>
+      </w:r>
+      <w:r>
+        <w:rPr>
+          <w:rStyle w:val="NormalTok"/>
+        </w:rPr>
+        <w:t xml:space="preserve"> </w:t>
+      </w:r>
+      <w:r>
+        <w:rPr>
+          <w:rStyle w:val="NormalTok"/>
+        </w:rPr>
+        <w:t xml:space="preserve"> </w:t>
+      </w:r>
+      <w:r>
+        <w:rPr>
+          <w:rStyle w:val="NormalTok"/>
+        </w:rPr>
+        <w:t xml:space="preserve"> </w:t>
+      </w:r>
+      <w:r>
+        <w:rPr>
+          <w:rStyle w:val="KeywordTok"/>
+        </w:rPr>
+        <w:t xml:space="preserve">ggplot</w:t>
+      </w:r>
+      <w:r>
+        <w:rPr>
+          <w:rStyle w:val="NormalTok"/>
+        </w:rPr>
+        <w:t xml:space="preserve">() +</w:t>
+      </w:r>
+      <w:r>
+        <w:rPr>
+          <w:rStyle w:val="StringTok"/>
+        </w:rPr>
+        <w:t xml:space="preserve"> </w:t>
+      </w:r>
+      <w:r>
+        <w:br w:type="textWrapping"/>
+      </w:r>
+      <w:r>
+        <w:rPr>
+          <w:rStyle w:val="StringTok"/>
+        </w:rPr>
+        <w:t xml:space="preserve">                        </w:t>
+      </w:r>
+      <w:r>
+        <w:rPr>
+          <w:rStyle w:val="KeywordTok"/>
+        </w:rPr>
+        <w:t xml:space="preserve">geom_histogram</w:t>
+      </w:r>
+      <w:r>
+        <w:rPr>
+          <w:rStyle w:val="NormalTok"/>
+        </w:rPr>
+        <w:t xml:space="preserve">(</w:t>
+      </w:r>
+      <w:r>
+        <w:rPr>
+          <w:rStyle w:val="DataTypeTok"/>
+        </w:rPr>
+        <w:t xml:space="preserve">data =</w:t>
+      </w:r>
+      <w:r>
+        <w:rPr>
+          <w:rStyle w:val="NormalTok"/>
+        </w:rPr>
+        <w:t xml:space="preserve"> </w:t>
+      </w:r>
+      <w:r>
+        <w:rPr>
+          <w:rStyle w:val="NormalTok"/>
+        </w:rPr>
+        <w:t xml:space="preserve">df, </w:t>
+      </w:r>
+      <w:r>
+        <w:br w:type="textWrapping"/>
+      </w:r>
+      <w:r>
+        <w:rPr>
+          <w:rStyle w:val="NormalTok"/>
+        </w:rPr>
+        <w:t xml:space="preserve"> </w:t>
+      </w:r>
+      <w:r>
+        <w:rPr>
+          <w:rStyle w:val="NormalTok"/>
+        </w:rPr>
+        <w:t xml:space="preserve"> </w:t>
+      </w:r>
+      <w:r>
+        <w:rPr>
+          <w:rStyle w:val="NormalTok"/>
+        </w:rPr>
+        <w:t xml:space="preserve"> </w:t>
+      </w:r>
+      <w:r>
+        <w:rPr>
+          <w:rStyle w:val="NormalTok"/>
+        </w:rPr>
+        <w:t xml:space="preserve"> </w:t>
+      </w:r>
+      <w:r>
+        <w:rPr>
+          <w:rStyle w:val="NormalTok"/>
+        </w:rPr>
+        <w:t xml:space="preserve"> </w:t>
+      </w:r>
+      <w:r>
+        <w:rPr>
+          <w:rStyle w:val="NormalTok"/>
+        </w:rPr>
+        <w:t xml:space="preserve"> </w:t>
+      </w:r>
+      <w:r>
+        <w:rPr>
+          <w:rStyle w:val="NormalTok"/>
+        </w:rPr>
+        <w:t xml:space="preserve"> </w:t>
+      </w:r>
+      <w:r>
+        <w:rPr>
+          <w:rStyle w:val="NormalTok"/>
+        </w:rPr>
+        <w:t xml:space="preserve"> </w:t>
+      </w:r>
+      <w:r>
+        <w:rPr>
+          <w:rStyle w:val="NormalTok"/>
+        </w:rPr>
+        <w:t xml:space="preserve"> </w:t>
+      </w:r>
+      <w:r>
+        <w:rPr>
+          <w:rStyle w:val="NormalTok"/>
+        </w:rPr>
+        <w:t xml:space="preserve"> </w:t>
+      </w:r>
+      <w:r>
+        <w:rPr>
+          <w:rStyle w:val="NormalTok"/>
+        </w:rPr>
+        <w:t xml:space="preserve"> </w:t>
+      </w:r>
+      <w:r>
+        <w:rPr>
+          <w:rStyle w:val="NormalTok"/>
+        </w:rPr>
+        <w:t xml:space="preserve"> </w:t>
+      </w:r>
+      <w:r>
+        <w:rPr>
+          <w:rStyle w:val="NormalTok"/>
+        </w:rPr>
+        <w:t xml:space="preserve"> </w:t>
+      </w:r>
+      <w:r>
+        <w:rPr>
+          <w:rStyle w:val="NormalTok"/>
+        </w:rPr>
+        <w:t xml:space="preserve"> </w:t>
+      </w:r>
+      <w:r>
+        <w:rPr>
+          <w:rStyle w:val="NormalTok"/>
+        </w:rPr>
+        <w:t xml:space="preserve"> </w:t>
+      </w:r>
+      <w:r>
+        <w:rPr>
+          <w:rStyle w:val="NormalTok"/>
+        </w:rPr>
+        <w:t xml:space="preserve"> </w:t>
+      </w:r>
+      <w:r>
+        <w:rPr>
+          <w:rStyle w:val="NormalTok"/>
+        </w:rPr>
+        <w:t xml:space="preserve"> </w:t>
+      </w:r>
+      <w:r>
+        <w:rPr>
+          <w:rStyle w:val="NormalTok"/>
+        </w:rPr>
+        <w:t xml:space="preserve"> </w:t>
+      </w:r>
+      <w:r>
+        <w:rPr>
+          <w:rStyle w:val="NormalTok"/>
+        </w:rPr>
+        <w:t xml:space="preserve"> </w:t>
+      </w:r>
+      <w:r>
+        <w:rPr>
+          <w:rStyle w:val="NormalTok"/>
+        </w:rPr>
+        <w:t xml:space="preserve"> </w:t>
+      </w:r>
+      <w:r>
+        <w:rPr>
+          <w:rStyle w:val="NormalTok"/>
+        </w:rPr>
+        <w:t xml:space="preserve"> </w:t>
+      </w:r>
+      <w:r>
+        <w:rPr>
+          <w:rStyle w:val="NormalTok"/>
+        </w:rPr>
+        <w:t xml:space="preserve"> </w:t>
+      </w:r>
+      <w:r>
+        <w:rPr>
+          <w:rStyle w:val="NormalTok"/>
+        </w:rPr>
+        <w:t xml:space="preserve"> </w:t>
+      </w:r>
+      <w:r>
+        <w:rPr>
+          <w:rStyle w:val="NormalTok"/>
+        </w:rPr>
+        <w:t xml:space="preserve"> </w:t>
+      </w:r>
+      <w:r>
+        <w:rPr>
+          <w:rStyle w:val="NormalTok"/>
+        </w:rPr>
+        <w:t xml:space="preserve"> </w:t>
+      </w:r>
+      <w:r>
+        <w:rPr>
+          <w:rStyle w:val="NormalTok"/>
+        </w:rPr>
+        <w:t xml:space="preserve"> </w:t>
+      </w:r>
+      <w:r>
+        <w:rPr>
+          <w:rStyle w:val="NormalTok"/>
+        </w:rPr>
+        <w:t xml:space="preserve"> </w:t>
+      </w:r>
+      <w:r>
+        <w:rPr>
+          <w:rStyle w:val="NormalTok"/>
+        </w:rPr>
+        <w:t xml:space="preserve"> </w:t>
+      </w:r>
+      <w:r>
+        <w:rPr>
+          <w:rStyle w:val="NormalTok"/>
+        </w:rPr>
+        <w:t xml:space="preserve"> </w:t>
+      </w:r>
+      <w:r>
+        <w:rPr>
+          <w:rStyle w:val="NormalTok"/>
+        </w:rPr>
+        <w:t xml:space="preserve"> </w:t>
+      </w:r>
+      <w:r>
+        <w:rPr>
+          <w:rStyle w:val="NormalTok"/>
+        </w:rPr>
+        <w:t xml:space="preserve"> </w:t>
+      </w:r>
+      <w:r>
+        <w:rPr>
+          <w:rStyle w:val="NormalTok"/>
+        </w:rPr>
+        <w:t xml:space="preserve"> </w:t>
+      </w:r>
+      <w:r>
+        <w:rPr>
+          <w:rStyle w:val="NormalTok"/>
+        </w:rPr>
+        <w:t xml:space="preserve"> </w:t>
+      </w:r>
+      <w:r>
+        <w:rPr>
+          <w:rStyle w:val="NormalTok"/>
+        </w:rPr>
+        <w:t xml:space="preserve"> </w:t>
+      </w:r>
+      <w:r>
+        <w:rPr>
+          <w:rStyle w:val="NormalTok"/>
+        </w:rPr>
+        <w:t xml:space="preserve"> </w:t>
+      </w:r>
+      <w:r>
+        <w:rPr>
+          <w:rStyle w:val="NormalTok"/>
+        </w:rPr>
+        <w:t xml:space="preserve"> </w:t>
+      </w:r>
+      <w:r>
+        <w:rPr>
+          <w:rStyle w:val="NormalTok"/>
+        </w:rPr>
+        <w:t xml:space="preserve"> </w:t>
+      </w:r>
+      <w:r>
+        <w:rPr>
+          <w:rStyle w:val="NormalTok"/>
+        </w:rPr>
+        <w:t xml:space="preserve"> </w:t>
+      </w:r>
+      <w:r>
+        <w:rPr>
+          <w:rStyle w:val="NormalTok"/>
+        </w:rPr>
+        <w:t xml:space="preserve"> </w:t>
+      </w:r>
+      <w:r>
+        <w:rPr>
+          <w:rStyle w:val="DataTypeTok"/>
+        </w:rPr>
+        <w:t xml:space="preserve">mapping =</w:t>
+      </w:r>
+      <w:r>
+        <w:rPr>
+          <w:rStyle w:val="NormalTok"/>
+        </w:rPr>
+        <w:t xml:space="preserve"> </w:t>
+      </w:r>
+      <w:r>
+        <w:rPr>
+          <w:rStyle w:val="KeywordTok"/>
+        </w:rPr>
+        <w:t xml:space="preserve">aes</w:t>
+      </w:r>
+      <w:r>
+        <w:rPr>
+          <w:rStyle w:val="NormalTok"/>
+        </w:rPr>
+        <w:t xml:space="preserve">(</w:t>
+      </w:r>
+      <w:r>
+        <w:rPr>
+          <w:rStyle w:val="DataTypeTok"/>
+        </w:rPr>
+        <w:t xml:space="preserve">x=</w:t>
+      </w:r>
+      <w:r>
+        <w:rPr>
+          <w:rStyle w:val="NormalTok"/>
+        </w:rPr>
+        <w:t xml:space="preserve">vals, </w:t>
+      </w:r>
+      <w:r>
+        <w:rPr>
+          <w:rStyle w:val="DataTypeTok"/>
+        </w:rPr>
+        <w:t xml:space="preserve">y=</w:t>
+      </w:r>
+      <w:r>
+        <w:rPr>
+          <w:rStyle w:val="NormalTok"/>
+        </w:rPr>
+        <w:t xml:space="preserve">..density..)) +</w:t>
+      </w:r>
+      <w:r>
+        <w:rPr>
+          <w:rStyle w:val="StringTok"/>
+        </w:rPr>
+        <w:t xml:space="preserve"> </w:t>
+      </w:r>
+      <w:r>
+        <w:br w:type="textWrapping"/>
+      </w:r>
+      <w:r>
+        <w:rPr>
+          <w:rStyle w:val="StringTok"/>
+        </w:rPr>
+        <w:t xml:space="preserve">                        </w:t>
+      </w:r>
+      <w:r>
+        <w:rPr>
+          <w:rStyle w:val="KeywordTok"/>
+        </w:rPr>
+        <w:t xml:space="preserve">stat_function</w:t>
+      </w:r>
+      <w:r>
+        <w:rPr>
+          <w:rStyle w:val="NormalTok"/>
+        </w:rPr>
+        <w:t xml:space="preserve">(</w:t>
+      </w:r>
+      <w:r>
+        <w:rPr>
+          <w:rStyle w:val="DataTypeTok"/>
+        </w:rPr>
+        <w:t xml:space="preserve">data =</w:t>
+      </w:r>
+      <w:r>
+        <w:rPr>
+          <w:rStyle w:val="NormalTok"/>
+        </w:rPr>
+        <w:t xml:space="preserve"> </w:t>
+      </w:r>
+      <w:r>
+        <w:rPr>
+          <w:rStyle w:val="KeywordTok"/>
+        </w:rPr>
+        <w:t xml:space="preserve">data.frame</w:t>
+      </w:r>
+      <w:r>
+        <w:rPr>
+          <w:rStyle w:val="NormalTok"/>
+        </w:rPr>
+        <w:t xml:space="preserve">(</w:t>
+      </w:r>
+      <w:r>
+        <w:rPr>
+          <w:rStyle w:val="DataTypeTok"/>
+        </w:rPr>
+        <w:t xml:space="preserve">x=</w:t>
+      </w:r>
+      <w:r>
+        <w:rPr>
+          <w:rStyle w:val="NormalTok"/>
+        </w:rPr>
+        <w:t xml:space="preserve">plotlimits), </w:t>
+      </w:r>
+      <w:r>
+        <w:br w:type="textWrapping"/>
+      </w:r>
+      <w:r>
+        <w:rPr>
+          <w:rStyle w:val="NormalTok"/>
+        </w:rPr>
+        <w:t xml:space="preserve"> </w:t>
+      </w:r>
+      <w:r>
+        <w:rPr>
+          <w:rStyle w:val="NormalTok"/>
+        </w:rPr>
+        <w:t xml:space="preserve"> </w:t>
+      </w:r>
+      <w:r>
+        <w:rPr>
+          <w:rStyle w:val="NormalTok"/>
+        </w:rPr>
+        <w:t xml:space="preserve"> </w:t>
+      </w:r>
+      <w:r>
+        <w:rPr>
+          <w:rStyle w:val="NormalTok"/>
+        </w:rPr>
+        <w:t xml:space="preserve"> </w:t>
+      </w:r>
+      <w:r>
+        <w:rPr>
+          <w:rStyle w:val="NormalTok"/>
+        </w:rPr>
+        <w:t xml:space="preserve"> </w:t>
+      </w:r>
+      <w:r>
+        <w:rPr>
+          <w:rStyle w:val="NormalTok"/>
+        </w:rPr>
+        <w:t xml:space="preserve"> </w:t>
+      </w:r>
+      <w:r>
+        <w:rPr>
+          <w:rStyle w:val="NormalTok"/>
+        </w:rPr>
+        <w:t xml:space="preserve"> </w:t>
+      </w:r>
+      <w:r>
+        <w:rPr>
+          <w:rStyle w:val="NormalTok"/>
+        </w:rPr>
+        <w:t xml:space="preserve"> </w:t>
+      </w:r>
+      <w:r>
+        <w:rPr>
+          <w:rStyle w:val="NormalTok"/>
+        </w:rPr>
+        <w:t xml:space="preserve"> </w:t>
+      </w:r>
+      <w:r>
+        <w:rPr>
+          <w:rStyle w:val="NormalTok"/>
+        </w:rPr>
+        <w:t xml:space="preserve"> </w:t>
+      </w:r>
+      <w:r>
+        <w:rPr>
+          <w:rStyle w:val="NormalTok"/>
+        </w:rPr>
+        <w:t xml:space="preserve"> </w:t>
+      </w:r>
+      <w:r>
+        <w:rPr>
+          <w:rStyle w:val="NormalTok"/>
+        </w:rPr>
+        <w:t xml:space="preserve"> </w:t>
+      </w:r>
+      <w:r>
+        <w:rPr>
+          <w:rStyle w:val="NormalTok"/>
+        </w:rPr>
+        <w:t xml:space="preserve"> </w:t>
+      </w:r>
+      <w:r>
+        <w:rPr>
+          <w:rStyle w:val="NormalTok"/>
+        </w:rPr>
+        <w:t xml:space="preserve"> </w:t>
+      </w:r>
+      <w:r>
+        <w:rPr>
+          <w:rStyle w:val="NormalTok"/>
+        </w:rPr>
+        <w:t xml:space="preserve"> </w:t>
+      </w:r>
+      <w:r>
+        <w:rPr>
+          <w:rStyle w:val="NormalTok"/>
+        </w:rPr>
+        <w:t xml:space="preserve"> </w:t>
+      </w:r>
+      <w:r>
+        <w:rPr>
+          <w:rStyle w:val="NormalTok"/>
+        </w:rPr>
+        <w:t xml:space="preserve"> </w:t>
+      </w:r>
+      <w:r>
+        <w:rPr>
+          <w:rStyle w:val="NormalTok"/>
+        </w:rPr>
+        <w:t xml:space="preserve"> </w:t>
+      </w:r>
+      <w:r>
+        <w:rPr>
+          <w:rStyle w:val="NormalTok"/>
+        </w:rPr>
+        <w:t xml:space="preserve"> </w:t>
+      </w:r>
+      <w:r>
+        <w:rPr>
+          <w:rStyle w:val="NormalTok"/>
+        </w:rPr>
+        <w:t xml:space="preserve"> </w:t>
+      </w:r>
+      <w:r>
+        <w:rPr>
+          <w:rStyle w:val="NormalTok"/>
+        </w:rPr>
+        <w:t xml:space="preserve"> </w:t>
+      </w:r>
+      <w:r>
+        <w:rPr>
+          <w:rStyle w:val="NormalTok"/>
+        </w:rPr>
+        <w:t xml:space="preserve"> </w:t>
+      </w:r>
+      <w:r>
+        <w:rPr>
+          <w:rStyle w:val="NormalTok"/>
+        </w:rPr>
+        <w:t xml:space="preserve"> </w:t>
+      </w:r>
+      <w:r>
+        <w:rPr>
+          <w:rStyle w:val="NormalTok"/>
+        </w:rPr>
+        <w:t xml:space="preserve"> </w:t>
+      </w:r>
+      <w:r>
+        <w:rPr>
+          <w:rStyle w:val="NormalTok"/>
+        </w:rPr>
+        <w:t xml:space="preserve"> </w:t>
+      </w:r>
+      <w:r>
+        <w:rPr>
+          <w:rStyle w:val="NormalTok"/>
+        </w:rPr>
+        <w:t xml:space="preserve"> </w:t>
+      </w:r>
+      <w:r>
+        <w:rPr>
+          <w:rStyle w:val="NormalTok"/>
+        </w:rPr>
+        <w:t xml:space="preserve"> </w:t>
+      </w:r>
+      <w:r>
+        <w:rPr>
+          <w:rStyle w:val="NormalTok"/>
+        </w:rPr>
+        <w:t xml:space="preserve"> </w:t>
+      </w:r>
+      <w:r>
+        <w:rPr>
+          <w:rStyle w:val="NormalTok"/>
+        </w:rPr>
+        <w:t xml:space="preserve"> </w:t>
+      </w:r>
+      <w:r>
+        <w:rPr>
+          <w:rStyle w:val="NormalTok"/>
+        </w:rPr>
+        <w:t xml:space="preserve"> </w:t>
+      </w:r>
+      <w:r>
+        <w:rPr>
+          <w:rStyle w:val="NormalTok"/>
+        </w:rPr>
+        <w:t xml:space="preserve"> </w:t>
+      </w:r>
+      <w:r>
+        <w:rPr>
+          <w:rStyle w:val="NormalTok"/>
+        </w:rPr>
+        <w:t xml:space="preserve"> </w:t>
+      </w:r>
+      <w:r>
+        <w:rPr>
+          <w:rStyle w:val="NormalTok"/>
+        </w:rPr>
+        <w:t xml:space="preserve"> </w:t>
+      </w:r>
+      <w:r>
+        <w:rPr>
+          <w:rStyle w:val="NormalTok"/>
+        </w:rPr>
+        <w:t xml:space="preserve"> </w:t>
+      </w:r>
+      <w:r>
+        <w:rPr>
+          <w:rStyle w:val="NormalTok"/>
+        </w:rPr>
+        <w:t xml:space="preserve"> </w:t>
+      </w:r>
+      <w:r>
+        <w:rPr>
+          <w:rStyle w:val="NormalTok"/>
+        </w:rPr>
+        <w:t xml:space="preserve"> </w:t>
+      </w:r>
+      <w:r>
+        <w:rPr>
+          <w:rStyle w:val="NormalTok"/>
+        </w:rPr>
+        <w:t xml:space="preserve"> </w:t>
+      </w:r>
+      <w:r>
+        <w:rPr>
+          <w:rStyle w:val="NormalTok"/>
+        </w:rPr>
+        <w:t xml:space="preserve"> </w:t>
+      </w:r>
+      <w:r>
+        <w:rPr>
+          <w:rStyle w:val="DataTypeTok"/>
+        </w:rPr>
+        <w:t xml:space="preserve">mapping =</w:t>
+      </w:r>
+      <w:r>
+        <w:rPr>
+          <w:rStyle w:val="NormalTok"/>
+        </w:rPr>
+        <w:t xml:space="preserve"> </w:t>
+      </w:r>
+      <w:r>
+        <w:rPr>
+          <w:rStyle w:val="KeywordTok"/>
+        </w:rPr>
+        <w:t xml:space="preserve">aes</w:t>
+      </w:r>
+      <w:r>
+        <w:rPr>
+          <w:rStyle w:val="NormalTok"/>
+        </w:rPr>
+        <w:t xml:space="preserve">(x), </w:t>
+      </w:r>
+      <w:r>
+        <w:br w:type="textWrapping"/>
+      </w:r>
+      <w:r>
+        <w:rPr>
+          <w:rStyle w:val="NormalTok"/>
+        </w:rPr>
+        <w:t xml:space="preserve"> </w:t>
+      </w:r>
+      <w:r>
+        <w:rPr>
+          <w:rStyle w:val="NormalTok"/>
+        </w:rPr>
+        <w:t xml:space="preserve"> </w:t>
+      </w:r>
+      <w:r>
+        <w:rPr>
+          <w:rStyle w:val="NormalTok"/>
+        </w:rPr>
+        <w:t xml:space="preserve"> </w:t>
+      </w:r>
+      <w:r>
+        <w:rPr>
+          <w:rStyle w:val="NormalTok"/>
+        </w:rPr>
+        <w:t xml:space="preserve"> </w:t>
+      </w:r>
+      <w:r>
+        <w:rPr>
+          <w:rStyle w:val="NormalTok"/>
+        </w:rPr>
+        <w:t xml:space="preserve"> </w:t>
+      </w:r>
+      <w:r>
+        <w:rPr>
+          <w:rStyle w:val="NormalTok"/>
+        </w:rPr>
+        <w:t xml:space="preserve"> </w:t>
+      </w:r>
+      <w:r>
+        <w:rPr>
+          <w:rStyle w:val="NormalTok"/>
+        </w:rPr>
+        <w:t xml:space="preserve"> </w:t>
+      </w:r>
+      <w:r>
+        <w:rPr>
+          <w:rStyle w:val="NormalTok"/>
+        </w:rPr>
+        <w:t xml:space="preserve"> </w:t>
+      </w:r>
+      <w:r>
+        <w:rPr>
+          <w:rStyle w:val="NormalTok"/>
+        </w:rPr>
+        <w:t xml:space="preserve"> </w:t>
+      </w:r>
+      <w:r>
+        <w:rPr>
+          <w:rStyle w:val="NormalTok"/>
+        </w:rPr>
+        <w:t xml:space="preserve"> </w:t>
+      </w:r>
+      <w:r>
+        <w:rPr>
+          <w:rStyle w:val="NormalTok"/>
+        </w:rPr>
+        <w:t xml:space="preserve"> </w:t>
+      </w:r>
+      <w:r>
+        <w:rPr>
+          <w:rStyle w:val="NormalTok"/>
+        </w:rPr>
+        <w:t xml:space="preserve"> </w:t>
+      </w:r>
+      <w:r>
+        <w:rPr>
+          <w:rStyle w:val="NormalTok"/>
+        </w:rPr>
+        <w:t xml:space="preserve"> </w:t>
+      </w:r>
+      <w:r>
+        <w:rPr>
+          <w:rStyle w:val="NormalTok"/>
+        </w:rPr>
+        <w:t xml:space="preserve"> </w:t>
+      </w:r>
+      <w:r>
+        <w:rPr>
+          <w:rStyle w:val="NormalTok"/>
+        </w:rPr>
+        <w:t xml:space="preserve"> </w:t>
+      </w:r>
+      <w:r>
+        <w:rPr>
+          <w:rStyle w:val="NormalTok"/>
+        </w:rPr>
+        <w:t xml:space="preserve"> </w:t>
+      </w:r>
+      <w:r>
+        <w:rPr>
+          <w:rStyle w:val="NormalTok"/>
+        </w:rPr>
+        <w:t xml:space="preserve"> </w:t>
+      </w:r>
+      <w:r>
+        <w:rPr>
+          <w:rStyle w:val="NormalTok"/>
+        </w:rPr>
+        <w:t xml:space="preserve"> </w:t>
+      </w:r>
+      <w:r>
+        <w:rPr>
+          <w:rStyle w:val="NormalTok"/>
+        </w:rPr>
+        <w:t xml:space="preserve"> </w:t>
+      </w:r>
+      <w:r>
+        <w:rPr>
+          <w:rStyle w:val="NormalTok"/>
+        </w:rPr>
+        <w:t xml:space="preserve"> </w:t>
+      </w:r>
+      <w:r>
+        <w:rPr>
+          <w:rStyle w:val="NormalTok"/>
+        </w:rPr>
+        <w:t xml:space="preserve"> </w:t>
+      </w:r>
+      <w:r>
+        <w:rPr>
+          <w:rStyle w:val="NormalTok"/>
+        </w:rPr>
+        <w:t xml:space="preserve"> </w:t>
+      </w:r>
+      <w:r>
+        <w:rPr>
+          <w:rStyle w:val="NormalTok"/>
+        </w:rPr>
+        <w:t xml:space="preserve"> </w:t>
+      </w:r>
+      <w:r>
+        <w:rPr>
+          <w:rStyle w:val="NormalTok"/>
+        </w:rPr>
+        <w:t xml:space="preserve"> </w:t>
+      </w:r>
+      <w:r>
+        <w:rPr>
+          <w:rStyle w:val="NormalTok"/>
+        </w:rPr>
+        <w:t xml:space="preserve"> </w:t>
+      </w:r>
+      <w:r>
+        <w:rPr>
+          <w:rStyle w:val="NormalTok"/>
+        </w:rPr>
+        <w:t xml:space="preserve"> </w:t>
+      </w:r>
+      <w:r>
+        <w:rPr>
+          <w:rStyle w:val="NormalTok"/>
+        </w:rPr>
+        <w:t xml:space="preserve"> </w:t>
+      </w:r>
+      <w:r>
+        <w:rPr>
+          <w:rStyle w:val="NormalTok"/>
+        </w:rPr>
+        <w:t xml:space="preserve"> </w:t>
+      </w:r>
+      <w:r>
+        <w:rPr>
+          <w:rStyle w:val="NormalTok"/>
+        </w:rPr>
+        <w:t xml:space="preserve"> </w:t>
+      </w:r>
+      <w:r>
+        <w:rPr>
+          <w:rStyle w:val="NormalTok"/>
+        </w:rPr>
+        <w:t xml:space="preserve"> </w:t>
+      </w:r>
+      <w:r>
+        <w:rPr>
+          <w:rStyle w:val="NormalTok"/>
+        </w:rPr>
+        <w:t xml:space="preserve"> </w:t>
+      </w:r>
+      <w:r>
+        <w:rPr>
+          <w:rStyle w:val="NormalTok"/>
+        </w:rPr>
+        <w:t xml:space="preserve"> </w:t>
+      </w:r>
+      <w:r>
+        <w:rPr>
+          <w:rStyle w:val="NormalTok"/>
+        </w:rPr>
+        <w:t xml:space="preserve"> </w:t>
+      </w:r>
+      <w:r>
+        <w:rPr>
+          <w:rStyle w:val="NormalTok"/>
+        </w:rPr>
+        <w:t xml:space="preserve"> </w:t>
+      </w:r>
+      <w:r>
+        <w:rPr>
+          <w:rStyle w:val="NormalTok"/>
+        </w:rPr>
+        <w:t xml:space="preserve"> </w:t>
+      </w:r>
+      <w:r>
+        <w:rPr>
+          <w:rStyle w:val="NormalTok"/>
+        </w:rPr>
+        <w:t xml:space="preserve"> </w:t>
+      </w:r>
+      <w:r>
+        <w:rPr>
+          <w:rStyle w:val="NormalTok"/>
+        </w:rPr>
+        <w:t xml:space="preserve"> </w:t>
+      </w:r>
+      <w:r>
+        <w:rPr>
+          <w:rStyle w:val="NormalTok"/>
+        </w:rPr>
+        <w:t xml:space="preserve"> </w:t>
+      </w:r>
+      <w:r>
+        <w:rPr>
+          <w:rStyle w:val="DataTypeTok"/>
+        </w:rPr>
+        <w:t xml:space="preserve">fun =</w:t>
+      </w:r>
+      <w:r>
+        <w:rPr>
+          <w:rStyle w:val="NormalTok"/>
+        </w:rPr>
+        <w:t xml:space="preserve"> </w:t>
+      </w:r>
+      <w:r>
+        <w:rPr>
+          <w:rStyle w:val="NormalTok"/>
+        </w:rPr>
+        <w:t xml:space="preserve">fun, </w:t>
+      </w:r>
+      <w:r>
+        <w:rPr>
+          <w:rStyle w:val="CommentTok"/>
+        </w:rPr>
+        <w:t xml:space="preserve"># dnorm, dchisq, dexp</w:t>
+      </w:r>
+      <w:r>
+        <w:br w:type="textWrapping"/>
+      </w:r>
+      <w:r>
+        <w:rPr>
+          <w:rStyle w:val="NormalTok"/>
+        </w:rPr>
+        <w:t xml:space="preserve"> </w:t>
+      </w:r>
+      <w:r>
+        <w:rPr>
+          <w:rStyle w:val="NormalTok"/>
+        </w:rPr>
+        <w:t xml:space="preserve"> </w:t>
+      </w:r>
+      <w:r>
+        <w:rPr>
+          <w:rStyle w:val="NormalTok"/>
+        </w:rPr>
+        <w:t xml:space="preserve"> </w:t>
+      </w:r>
+      <w:r>
+        <w:rPr>
+          <w:rStyle w:val="NormalTok"/>
+        </w:rPr>
+        <w:t xml:space="preserve"> </w:t>
+      </w:r>
+      <w:r>
+        <w:rPr>
+          <w:rStyle w:val="NormalTok"/>
+        </w:rPr>
+        <w:t xml:space="preserve"> </w:t>
+      </w:r>
+      <w:r>
+        <w:rPr>
+          <w:rStyle w:val="NormalTok"/>
+        </w:rPr>
+        <w:t xml:space="preserve"> </w:t>
+      </w:r>
+      <w:r>
+        <w:rPr>
+          <w:rStyle w:val="NormalTok"/>
+        </w:rPr>
+        <w:t xml:space="preserve"> </w:t>
+      </w:r>
+      <w:r>
+        <w:rPr>
+          <w:rStyle w:val="NormalTok"/>
+        </w:rPr>
+        <w:t xml:space="preserve"> </w:t>
+      </w:r>
+      <w:r>
+        <w:rPr>
+          <w:rStyle w:val="NormalTok"/>
+        </w:rPr>
+        <w:t xml:space="preserve"> </w:t>
+      </w:r>
+      <w:r>
+        <w:rPr>
+          <w:rStyle w:val="NormalTok"/>
+        </w:rPr>
+        <w:t xml:space="preserve"> </w:t>
+      </w:r>
+      <w:r>
+        <w:rPr>
+          <w:rStyle w:val="NormalTok"/>
+        </w:rPr>
+        <w:t xml:space="preserve"> </w:t>
+      </w:r>
+      <w:r>
+        <w:rPr>
+          <w:rStyle w:val="NormalTok"/>
+        </w:rPr>
+        <w:t xml:space="preserve"> </w:t>
+      </w:r>
+      <w:r>
+        <w:rPr>
+          <w:rStyle w:val="NormalTok"/>
+        </w:rPr>
+        <w:t xml:space="preserve"> </w:t>
+      </w:r>
+      <w:r>
+        <w:rPr>
+          <w:rStyle w:val="NormalTok"/>
+        </w:rPr>
+        <w:t xml:space="preserve"> </w:t>
+      </w:r>
+      <w:r>
+        <w:rPr>
+          <w:rStyle w:val="NormalTok"/>
+        </w:rPr>
+        <w:t xml:space="preserve"> </w:t>
+      </w:r>
+      <w:r>
+        <w:rPr>
+          <w:rStyle w:val="NormalTok"/>
+        </w:rPr>
+        <w:t xml:space="preserve"> </w:t>
+      </w:r>
+      <w:r>
+        <w:rPr>
+          <w:rStyle w:val="NormalTok"/>
+        </w:rPr>
+        <w:t xml:space="preserve"> </w:t>
+      </w:r>
+      <w:r>
+        <w:rPr>
+          <w:rStyle w:val="NormalTok"/>
+        </w:rPr>
+        <w:t xml:space="preserve"> </w:t>
+      </w:r>
+      <w:r>
+        <w:rPr>
+          <w:rStyle w:val="NormalTok"/>
+        </w:rPr>
+        <w:t xml:space="preserve"> </w:t>
+      </w:r>
+      <w:r>
+        <w:rPr>
+          <w:rStyle w:val="NormalTok"/>
+        </w:rPr>
+        <w:t xml:space="preserve"> </w:t>
+      </w:r>
+      <w:r>
+        <w:rPr>
+          <w:rStyle w:val="NormalTok"/>
+        </w:rPr>
+        <w:t xml:space="preserve"> </w:t>
+      </w:r>
+      <w:r>
+        <w:rPr>
+          <w:rStyle w:val="NormalTok"/>
+        </w:rPr>
+        <w:t xml:space="preserve"> </w:t>
+      </w:r>
+      <w:r>
+        <w:rPr>
+          <w:rStyle w:val="NormalTok"/>
+        </w:rPr>
+        <w:t xml:space="preserve"> </w:t>
+      </w:r>
+      <w:r>
+        <w:rPr>
+          <w:rStyle w:val="NormalTok"/>
+        </w:rPr>
+        <w:t xml:space="preserve"> </w:t>
+      </w:r>
+      <w:r>
+        <w:rPr>
+          <w:rStyle w:val="NormalTok"/>
+        </w:rPr>
+        <w:t xml:space="preserve"> </w:t>
+      </w:r>
+      <w:r>
+        <w:rPr>
+          <w:rStyle w:val="NormalTok"/>
+        </w:rPr>
+        <w:t xml:space="preserve"> </w:t>
+      </w:r>
+      <w:r>
+        <w:rPr>
+          <w:rStyle w:val="NormalTok"/>
+        </w:rPr>
+        <w:t xml:space="preserve"> </w:t>
+      </w:r>
+      <w:r>
+        <w:rPr>
+          <w:rStyle w:val="NormalTok"/>
+        </w:rPr>
+        <w:t xml:space="preserve"> </w:t>
+      </w:r>
+      <w:r>
+        <w:rPr>
+          <w:rStyle w:val="NormalTok"/>
+        </w:rPr>
+        <w:t xml:space="preserve"> </w:t>
+      </w:r>
+      <w:r>
+        <w:rPr>
+          <w:rStyle w:val="NormalTok"/>
+        </w:rPr>
+        <w:t xml:space="preserve"> </w:t>
+      </w:r>
+      <w:r>
+        <w:rPr>
+          <w:rStyle w:val="NormalTok"/>
+        </w:rPr>
+        <w:t xml:space="preserve"> </w:t>
+      </w:r>
+      <w:r>
+        <w:rPr>
+          <w:rStyle w:val="NormalTok"/>
+        </w:rPr>
+        <w:t xml:space="preserve"> </w:t>
+      </w:r>
+      <w:r>
+        <w:rPr>
+          <w:rStyle w:val="NormalTok"/>
+        </w:rPr>
+        <w:t xml:space="preserve"> </w:t>
+      </w:r>
+      <w:r>
+        <w:rPr>
+          <w:rStyle w:val="NormalTok"/>
+        </w:rPr>
+        <w:t xml:space="preserve"> </w:t>
+      </w:r>
+      <w:r>
+        <w:rPr>
+          <w:rStyle w:val="NormalTok"/>
+        </w:rPr>
+        <w:t xml:space="preserve"> </w:t>
+      </w:r>
+      <w:r>
+        <w:rPr>
+          <w:rStyle w:val="NormalTok"/>
+        </w:rPr>
+        <w:t xml:space="preserve"> </w:t>
+      </w:r>
+      <w:r>
+        <w:rPr>
+          <w:rStyle w:val="NormalTok"/>
+        </w:rPr>
+        <w:t xml:space="preserve"> </w:t>
+      </w:r>
+      <w:r>
+        <w:rPr>
+          <w:rStyle w:val="NormalTok"/>
+        </w:rPr>
+        <w:t xml:space="preserve"> </w:t>
+      </w:r>
+      <w:r>
+        <w:rPr>
+          <w:rStyle w:val="DataTypeTok"/>
+        </w:rPr>
+        <w:t xml:space="preserve">args =</w:t>
+      </w:r>
+      <w:r>
+        <w:rPr>
+          <w:rStyle w:val="NormalTok"/>
+        </w:rPr>
+        <w:t xml:space="preserve"> </w:t>
+      </w:r>
+      <w:r>
+        <w:rPr>
+          <w:rStyle w:val="NormalTok"/>
+        </w:rPr>
+        <w:t xml:space="preserve">argslist, </w:t>
+      </w:r>
+      <w:r>
+        <w:rPr>
+          <w:rStyle w:val="CommentTok"/>
+        </w:rPr>
+        <w:t xml:space="preserve"># for different dist'ns</w:t>
+      </w:r>
+      <w:r>
+        <w:br w:type="textWrapping"/>
+      </w:r>
+      <w:r>
+        <w:rPr>
+          <w:rStyle w:val="NormalTok"/>
+        </w:rPr>
+        <w:t xml:space="preserve"> </w:t>
+      </w:r>
+      <w:r>
+        <w:rPr>
+          <w:rStyle w:val="NormalTok"/>
+        </w:rPr>
+        <w:t xml:space="preserve"> </w:t>
+      </w:r>
+      <w:r>
+        <w:rPr>
+          <w:rStyle w:val="NormalTok"/>
+        </w:rPr>
+        <w:t xml:space="preserve"> </w:t>
+      </w:r>
+      <w:r>
+        <w:rPr>
+          <w:rStyle w:val="NormalTok"/>
+        </w:rPr>
+        <w:t xml:space="preserve"> </w:t>
+      </w:r>
+      <w:r>
+        <w:rPr>
+          <w:rStyle w:val="NormalTok"/>
+        </w:rPr>
+        <w:t xml:space="preserve"> </w:t>
+      </w:r>
+      <w:r>
+        <w:rPr>
+          <w:rStyle w:val="NormalTok"/>
+        </w:rPr>
+        <w:t xml:space="preserve"> </w:t>
+      </w:r>
+      <w:r>
+        <w:rPr>
+          <w:rStyle w:val="NormalTok"/>
+        </w:rPr>
+        <w:t xml:space="preserve"> </w:t>
+      </w:r>
+      <w:r>
+        <w:rPr>
+          <w:rStyle w:val="NormalTok"/>
+        </w:rPr>
+        <w:t xml:space="preserve"> </w:t>
+      </w:r>
+      <w:r>
+        <w:rPr>
+          <w:rStyle w:val="NormalTok"/>
+        </w:rPr>
+        <w:t xml:space="preserve"> </w:t>
+      </w:r>
+      <w:r>
+        <w:rPr>
+          <w:rStyle w:val="NormalTok"/>
+        </w:rPr>
+        <w:t xml:space="preserve"> </w:t>
+      </w:r>
+      <w:r>
+        <w:rPr>
+          <w:rStyle w:val="NormalTok"/>
+        </w:rPr>
+        <w:t xml:space="preserve"> </w:t>
+      </w:r>
+      <w:r>
+        <w:rPr>
+          <w:rStyle w:val="NormalTok"/>
+        </w:rPr>
+        <w:t xml:space="preserve"> </w:t>
+      </w:r>
+      <w:r>
+        <w:rPr>
+          <w:rStyle w:val="NormalTok"/>
+        </w:rPr>
+        <w:t xml:space="preserve"> </w:t>
+      </w:r>
+      <w:r>
+        <w:rPr>
+          <w:rStyle w:val="NormalTok"/>
+        </w:rPr>
+        <w:t xml:space="preserve"> </w:t>
+      </w:r>
+      <w:r>
+        <w:rPr>
+          <w:rStyle w:val="NormalTok"/>
+        </w:rPr>
+        <w:t xml:space="preserve"> </w:t>
+      </w:r>
+      <w:r>
+        <w:rPr>
+          <w:rStyle w:val="NormalTok"/>
+        </w:rPr>
+        <w:t xml:space="preserve"> </w:t>
+      </w:r>
+      <w:r>
+        <w:rPr>
+          <w:rStyle w:val="NormalTok"/>
+        </w:rPr>
+        <w:t xml:space="preserve"> </w:t>
+      </w:r>
+      <w:r>
+        <w:rPr>
+          <w:rStyle w:val="NormalTok"/>
+        </w:rPr>
+        <w:t xml:space="preserve"> </w:t>
+      </w:r>
+      <w:r>
+        <w:rPr>
+          <w:rStyle w:val="NormalTok"/>
+        </w:rPr>
+        <w:t xml:space="preserve"> </w:t>
+      </w:r>
+      <w:r>
+        <w:rPr>
+          <w:rStyle w:val="NormalTok"/>
+        </w:rPr>
+        <w:t xml:space="preserve"> </w:t>
+      </w:r>
+      <w:r>
+        <w:rPr>
+          <w:rStyle w:val="NormalTok"/>
+        </w:rPr>
+        <w:t xml:space="preserve"> </w:t>
+      </w:r>
+      <w:r>
+        <w:rPr>
+          <w:rStyle w:val="NormalTok"/>
+        </w:rPr>
+        <w:t xml:space="preserve"> </w:t>
+      </w:r>
+      <w:r>
+        <w:rPr>
+          <w:rStyle w:val="NormalTok"/>
+        </w:rPr>
+        <w:t xml:space="preserve"> </w:t>
+      </w:r>
+      <w:r>
+        <w:rPr>
+          <w:rStyle w:val="NormalTok"/>
+        </w:rPr>
+        <w:t xml:space="preserve"> </w:t>
+      </w:r>
+      <w:r>
+        <w:rPr>
+          <w:rStyle w:val="NormalTok"/>
+        </w:rPr>
+        <w:t xml:space="preserve"> </w:t>
+      </w:r>
+      <w:r>
+        <w:rPr>
+          <w:rStyle w:val="NormalTok"/>
+        </w:rPr>
+        <w:t xml:space="preserve"> </w:t>
+      </w:r>
+      <w:r>
+        <w:rPr>
+          <w:rStyle w:val="NormalTok"/>
+        </w:rPr>
+        <w:t xml:space="preserve"> </w:t>
+      </w:r>
+      <w:r>
+        <w:rPr>
+          <w:rStyle w:val="NormalTok"/>
+        </w:rPr>
+        <w:t xml:space="preserve"> </w:t>
+      </w:r>
+      <w:r>
+        <w:rPr>
+          <w:rStyle w:val="NormalTok"/>
+        </w:rPr>
+        <w:t xml:space="preserve"> </w:t>
+      </w:r>
+      <w:r>
+        <w:rPr>
+          <w:rStyle w:val="NormalTok"/>
+        </w:rPr>
+        <w:t xml:space="preserve"> </w:t>
+      </w:r>
+      <w:r>
+        <w:rPr>
+          <w:rStyle w:val="NormalTok"/>
+        </w:rPr>
+        <w:t xml:space="preserve"> </w:t>
+      </w:r>
+      <w:r>
+        <w:rPr>
+          <w:rStyle w:val="NormalTok"/>
+        </w:rPr>
+        <w:t xml:space="preserve"> </w:t>
+      </w:r>
+      <w:r>
+        <w:rPr>
+          <w:rStyle w:val="NormalTok"/>
+        </w:rPr>
+        <w:t xml:space="preserve"> </w:t>
+      </w:r>
+      <w:r>
+        <w:rPr>
+          <w:rStyle w:val="NormalTok"/>
+        </w:rPr>
+        <w:t xml:space="preserve"> </w:t>
+      </w:r>
+      <w:r>
+        <w:rPr>
+          <w:rStyle w:val="NormalTok"/>
+        </w:rPr>
+        <w:t xml:space="preserve"> </w:t>
+      </w:r>
+      <w:r>
+        <w:rPr>
+          <w:rStyle w:val="NormalTok"/>
+        </w:rPr>
+        <w:t xml:space="preserve"> </w:t>
+      </w:r>
+      <w:r>
+        <w:rPr>
+          <w:rStyle w:val="NormalTok"/>
+        </w:rPr>
+        <w:t xml:space="preserve"> </w:t>
+      </w:r>
+      <w:r>
+        <w:rPr>
+          <w:rStyle w:val="NormalTok"/>
+        </w:rPr>
+        <w:t xml:space="preserve"> </w:t>
+      </w:r>
+      <w:r>
+        <w:rPr>
+          <w:rStyle w:val="DataTypeTok"/>
+        </w:rPr>
+        <w:t xml:space="preserve">color =</w:t>
+      </w:r>
+      <w:r>
+        <w:rPr>
+          <w:rStyle w:val="NormalTok"/>
+        </w:rPr>
+        <w:t xml:space="preserve"> </w:t>
+      </w:r>
+      <w:r>
+        <w:rPr>
+          <w:rStyle w:val="NormalTok"/>
+        </w:rPr>
+        <w:t xml:space="preserve">col)</w:t>
+      </w:r>
+      <w:r>
+        <w:br w:type="textWrapping"/>
+      </w:r>
+      <w:r>
+        <w:rPr>
+          <w:rStyle w:val="NormalTok"/>
+        </w:rPr>
+        <w:t xml:space="preserve"> </w:t>
+      </w:r>
+      <w:r>
+        <w:rPr>
+          <w:rStyle w:val="NormalTok"/>
+        </w:rPr>
+        <w:t xml:space="preserve"> </w:t>
+      </w:r>
+      <w:r>
+        <w:rPr>
+          <w:rStyle w:val="NormalTok"/>
+        </w:rPr>
+        <w:t xml:space="preserve"> </w:t>
+      </w:r>
+      <w:r>
+        <w:rPr>
+          <w:rStyle w:val="NormalTok"/>
+        </w:rPr>
+        <w:t xml:space="preserve"> </w:t>
+      </w:r>
+      <w:r>
+        <w:rPr>
+          <w:rStyle w:val="NormalTok"/>
+        </w:rPr>
+        <w:t xml:space="preserve"> </w:t>
+      </w:r>
+      <w:r>
+        <w:rPr>
+          <w:rStyle w:val="NormalTok"/>
+        </w:rPr>
+        <w:t xml:space="preserve"> </w:t>
+      </w:r>
+      <w:r>
+        <w:rPr>
+          <w:rStyle w:val="NormalTok"/>
+        </w:rPr>
+        <w:t xml:space="preserve"> </w:t>
+      </w:r>
+      <w:r>
+        <w:rPr>
+          <w:rStyle w:val="NormalTok"/>
+        </w:rPr>
+        <w:t xml:space="preserve"> </w:t>
+      </w:r>
+      <w:r>
+        <w:rPr>
+          <w:rStyle w:val="NormalTok"/>
+        </w:rPr>
+        <w:t xml:space="preserve">}</w:t>
+      </w:r>
+      <w:r>
+        <w:br w:type="textWrapping"/>
+      </w:r>
+      <w:r>
+        <w:rPr>
+          <w:rStyle w:val="NormalTok"/>
+        </w:rPr>
+        <w:t xml:space="preserve">}</w:t>
       </w:r>
     </w:p>
     <w:p>
@@ -2853,7 +4802,33 @@
         <w:t xml:space="preserve"> </w:t>
       </w:r>
       <w:r>
-        <w:t xml:space="preserve">1000. Taking the square root of both sides to convert from the variance to the standard deviation,</w:t>
+        <w:t xml:space="preserve">1000. Taking the square root of both sides to convert from the variance to the standard deviation, we get the confidence interval for</w:t>
+      </w:r>
+      <w:r>
+        <w:t xml:space="preserve"> </w:t>
+      </w:r>
+      <m:oMath>
+        <m:sSub>
+          <m:e>
+            <m:r>
+              <m:rPr>
+                <m:sty m:val="p"/>
+              </m:rPr>
+              <m:t>σ</m:t>
+            </m:r>
+          </m:e>
+          <m:sub>
+            <m:r>
+              <m:rPr>
+                <m:sty m:val="p"/>
+              </m:rPr>
+              <m:t>Y</m:t>
+            </m:r>
+          </m:sub>
+        </m:sSub>
+      </m:oMath>
+      <w:r>
+        <w:t xml:space="preserve">:</w:t>
       </w:r>
     </w:p>
     <w:p>
@@ -2864,6 +4839,57 @@
         <w:rPr>
           <w:rStyle w:val="NormalTok"/>
         </w:rPr>
+        <w:t xml:space="preserve">alphas &lt;-</w:t>
+      </w:r>
+      <w:r>
+        <w:rPr>
+          <w:rStyle w:val="StringTok"/>
+        </w:rPr>
+        <w:t xml:space="preserve"> </w:t>
+      </w:r>
+      <w:r>
+        <w:rPr>
+          <w:rStyle w:val="KeywordTok"/>
+        </w:rPr>
+        <w:t xml:space="preserve">c</w:t>
+      </w:r>
+      <w:r>
+        <w:rPr>
+          <w:rStyle w:val="NormalTok"/>
+        </w:rPr>
+        <w:t xml:space="preserve">(</w:t>
+      </w:r>
+      <w:r>
+        <w:rPr>
+          <w:rStyle w:val="FloatTok"/>
+        </w:rPr>
+        <w:t xml:space="preserve">0.975</w:t>
+      </w:r>
+      <w:r>
+        <w:rPr>
+          <w:rStyle w:val="NormalTok"/>
+        </w:rPr>
+        <w:t xml:space="preserve">,</w:t>
+      </w:r>
+      <w:r>
+        <w:rPr>
+          <w:rStyle w:val="FloatTok"/>
+        </w:rPr>
+        <w:t xml:space="preserve">0.025</w:t>
+      </w:r>
+      <w:r>
+        <w:rPr>
+          <w:rStyle w:val="NormalTok"/>
+        </w:rPr>
+        <w:t xml:space="preserve">)</w:t>
+      </w:r>
+      <w:r>
+        <w:br w:type="textWrapping"/>
+      </w:r>
+      <w:r>
+        <w:rPr>
+          <w:rStyle w:val="NormalTok"/>
+        </w:rPr>
         <w:t xml:space="preserve">sigma_ci &lt;-</w:t>
       </w:r>
       <w:r>
@@ -2882,298 +4908,73 @@
         <w:rPr>
           <w:rStyle w:val="NormalTok"/>
         </w:rPr>
-        <w:t xml:space="preserve">(</w:t>
+        <w:t xml:space="preserve">((nsamples</w:t>
+      </w:r>
+      <w:r>
+        <w:rPr>
+          <w:rStyle w:val="DecValTok"/>
+        </w:rPr>
+        <w:t xml:space="preserve">-1</w:t>
+      </w:r>
+      <w:r>
+        <w:rPr>
+          <w:rStyle w:val="NormalTok"/>
+        </w:rPr>
+        <w:t xml:space="preserve">) *</w:t>
+      </w:r>
+      <w:r>
+        <w:rPr>
+          <w:rStyle w:val="StringTok"/>
+        </w:rPr>
+        <w:t xml:space="preserve"> </w:t>
       </w:r>
       <w:r>
         <w:rPr>
           <w:rStyle w:val="KeywordTok"/>
         </w:rPr>
-        <w:t xml:space="preserve">c</w:t>
-      </w:r>
-      <w:r>
-        <w:rPr>
-          <w:rStyle w:val="NormalTok"/>
-        </w:rPr>
-        <w:t xml:space="preserve">((nsamples</w:t>
+        <w:t xml:space="preserve">sd</w:t>
+      </w:r>
+      <w:r>
+        <w:rPr>
+          <w:rStyle w:val="NormalTok"/>
+        </w:rPr>
+        <w:t xml:space="preserve">(means)**</w:t>
       </w:r>
       <w:r>
         <w:rPr>
           <w:rStyle w:val="DecValTok"/>
         </w:rPr>
+        <w:t xml:space="preserve">2</w:t>
+      </w:r>
+      <w:r>
+        <w:rPr>
+          <w:rStyle w:val="NormalTok"/>
+        </w:rPr>
+        <w:t xml:space="preserve">/</w:t>
+      </w:r>
+      <w:r>
+        <w:rPr>
+          <w:rStyle w:val="KeywordTok"/>
+        </w:rPr>
+        <w:t xml:space="preserve">qchisq</w:t>
+      </w:r>
+      <w:r>
+        <w:rPr>
+          <w:rStyle w:val="NormalTok"/>
+        </w:rPr>
+        <w:t xml:space="preserve">(alphas, nsamples</w:t>
+      </w:r>
+      <w:r>
+        <w:rPr>
+          <w:rStyle w:val="DecValTok"/>
+        </w:rPr>
         <w:t xml:space="preserve">-1</w:t>
       </w:r>
       <w:r>
         <w:rPr>
           <w:rStyle w:val="NormalTok"/>
         </w:rPr>
-        <w:t xml:space="preserve">) *</w:t>
-      </w:r>
-      <w:r>
-        <w:rPr>
-          <w:rStyle w:val="StringTok"/>
-        </w:rPr>
-        <w:t xml:space="preserve"> </w:t>
-      </w:r>
-      <w:r>
-        <w:rPr>
-          <w:rStyle w:val="KeywordTok"/>
-        </w:rPr>
-        <w:t xml:space="preserve">sd</w:t>
-      </w:r>
-      <w:r>
-        <w:rPr>
-          <w:rStyle w:val="NormalTok"/>
-        </w:rPr>
-        <w:t xml:space="preserve">(means)**</w:t>
-      </w:r>
-      <w:r>
-        <w:rPr>
-          <w:rStyle w:val="DecValTok"/>
-        </w:rPr>
-        <w:t xml:space="preserve">2</w:t>
-      </w:r>
-      <w:r>
-        <w:rPr>
-          <w:rStyle w:val="NormalTok"/>
-        </w:rPr>
-        <w:t xml:space="preserve">/</w:t>
-      </w:r>
-      <w:r>
-        <w:rPr>
-          <w:rStyle w:val="KeywordTok"/>
-        </w:rPr>
-        <w:t xml:space="preserve">qchisq</w:t>
-      </w:r>
-      <w:r>
-        <w:rPr>
-          <w:rStyle w:val="NormalTok"/>
-        </w:rPr>
-        <w:t xml:space="preserve">(</w:t>
-      </w:r>
-      <w:r>
-        <w:rPr>
-          <w:rStyle w:val="FloatTok"/>
-        </w:rPr>
-        <w:t xml:space="preserve">0.975</w:t>
-      </w:r>
-      <w:r>
-        <w:rPr>
-          <w:rStyle w:val="NormalTok"/>
-        </w:rPr>
-        <w:t xml:space="preserve">, nsamples</w:t>
-      </w:r>
-      <w:r>
-        <w:rPr>
-          <w:rStyle w:val="DecValTok"/>
-        </w:rPr>
-        <w:t xml:space="preserve">-1</w:t>
-      </w:r>
-      <w:r>
-        <w:rPr>
-          <w:rStyle w:val="NormalTok"/>
-        </w:rPr>
-        <w:t xml:space="preserve">), </w:t>
-      </w:r>
-      <w:r>
-        <w:br w:type="textWrapping"/>
-      </w:r>
-      <w:r>
-        <w:rPr>
-          <w:rStyle w:val="NormalTok"/>
-        </w:rPr>
-        <w:t xml:space="preserve"> </w:t>
-      </w:r>
-      <w:r>
-        <w:rPr>
-          <w:rStyle w:val="NormalTok"/>
-        </w:rPr>
-        <w:t xml:space="preserve"> </w:t>
-      </w:r>
-      <w:r>
-        <w:rPr>
-          <w:rStyle w:val="NormalTok"/>
-        </w:rPr>
-        <w:t xml:space="preserve"> </w:t>
-      </w:r>
-      <w:r>
-        <w:rPr>
-          <w:rStyle w:val="NormalTok"/>
-        </w:rPr>
-        <w:t xml:space="preserve"> </w:t>
-      </w:r>
-      <w:r>
-        <w:rPr>
-          <w:rStyle w:val="NormalTok"/>
-        </w:rPr>
-        <w:t xml:space="preserve"> </w:t>
-      </w:r>
-      <w:r>
-        <w:rPr>
-          <w:rStyle w:val="NormalTok"/>
-        </w:rPr>
-        <w:t xml:space="preserve"> </w:t>
-      </w:r>
-      <w:r>
-        <w:rPr>
-          <w:rStyle w:val="NormalTok"/>
-        </w:rPr>
-        <w:t xml:space="preserve"> </w:t>
-      </w:r>
-      <w:r>
-        <w:rPr>
-          <w:rStyle w:val="NormalTok"/>
-        </w:rPr>
-        <w:t xml:space="preserve"> </w:t>
-      </w:r>
-      <w:r>
-        <w:rPr>
-          <w:rStyle w:val="NormalTok"/>
-        </w:rPr>
-        <w:t xml:space="preserve"> </w:t>
-      </w:r>
-      <w:r>
-        <w:rPr>
-          <w:rStyle w:val="NormalTok"/>
-        </w:rPr>
-        <w:t xml:space="preserve"> </w:t>
-      </w:r>
-      <w:r>
-        <w:rPr>
-          <w:rStyle w:val="NormalTok"/>
-        </w:rPr>
-        <w:t xml:space="preserve"> </w:t>
-      </w:r>
-      <w:r>
-        <w:rPr>
-          <w:rStyle w:val="NormalTok"/>
-        </w:rPr>
-        <w:t xml:space="preserve"> </w:t>
-      </w:r>
-      <w:r>
-        <w:rPr>
-          <w:rStyle w:val="NormalTok"/>
-        </w:rPr>
-        <w:t xml:space="preserve"> </w:t>
-      </w:r>
-      <w:r>
-        <w:rPr>
-          <w:rStyle w:val="NormalTok"/>
-        </w:rPr>
-        <w:t xml:space="preserve"> </w:t>
-      </w:r>
-      <w:r>
-        <w:rPr>
-          <w:rStyle w:val="NormalTok"/>
-        </w:rPr>
-        <w:t xml:space="preserve"> </w:t>
-      </w:r>
-      <w:r>
-        <w:rPr>
-          <w:rStyle w:val="NormalTok"/>
-        </w:rPr>
-        <w:t xml:space="preserve"> </w:t>
-      </w:r>
-      <w:r>
-        <w:rPr>
-          <w:rStyle w:val="NormalTok"/>
-        </w:rPr>
-        <w:t xml:space="preserve"> </w:t>
-      </w:r>
-      <w:r>
-        <w:rPr>
-          <w:rStyle w:val="NormalTok"/>
-        </w:rPr>
-        <w:t xml:space="preserve"> </w:t>
-      </w:r>
-      <w:r>
-        <w:rPr>
-          <w:rStyle w:val="NormalTok"/>
-        </w:rPr>
-        <w:t xml:space="preserve"> </w:t>
-      </w:r>
-      <w:r>
-        <w:rPr>
-          <w:rStyle w:val="NormalTok"/>
-        </w:rPr>
-        <w:t xml:space="preserve">(nsamples</w:t>
-      </w:r>
-      <w:r>
-        <w:rPr>
-          <w:rStyle w:val="DecValTok"/>
-        </w:rPr>
-        <w:t xml:space="preserve">-1</w:t>
-      </w:r>
-      <w:r>
-        <w:rPr>
-          <w:rStyle w:val="NormalTok"/>
-        </w:rPr>
-        <w:t xml:space="preserve">) *</w:t>
-      </w:r>
-      <w:r>
-        <w:rPr>
-          <w:rStyle w:val="StringTok"/>
-        </w:rPr>
-        <w:t xml:space="preserve"> </w:t>
-      </w:r>
-      <w:r>
-        <w:rPr>
-          <w:rStyle w:val="KeywordTok"/>
-        </w:rPr>
-        <w:t xml:space="preserve">sd</w:t>
-      </w:r>
-      <w:r>
-        <w:rPr>
-          <w:rStyle w:val="NormalTok"/>
-        </w:rPr>
-        <w:t xml:space="preserve">(means)**</w:t>
-      </w:r>
-      <w:r>
-        <w:rPr>
-          <w:rStyle w:val="DecValTok"/>
-        </w:rPr>
-        <w:t xml:space="preserve">2</w:t>
-      </w:r>
-      <w:r>
-        <w:rPr>
-          <w:rStyle w:val="NormalTok"/>
-        </w:rPr>
-        <w:t xml:space="preserve">/</w:t>
-      </w:r>
-      <w:r>
-        <w:rPr>
-          <w:rStyle w:val="KeywordTok"/>
-        </w:rPr>
-        <w:t xml:space="preserve">qchisq</w:t>
-      </w:r>
-      <w:r>
-        <w:rPr>
-          <w:rStyle w:val="NormalTok"/>
-        </w:rPr>
-        <w:t xml:space="preserve">(</w:t>
-      </w:r>
-      <w:r>
-        <w:rPr>
-          <w:rStyle w:val="FloatTok"/>
-        </w:rPr>
-        <w:t xml:space="preserve">0.025</w:t>
-      </w:r>
-      <w:r>
-        <w:rPr>
-          <w:rStyle w:val="NormalTok"/>
-        </w:rPr>
-        <w:t xml:space="preserve">, nsamples</w:t>
-      </w:r>
-      <w:r>
-        <w:rPr>
-          <w:rStyle w:val="DecValTok"/>
-        </w:rPr>
-        <w:t xml:space="preserve">-1</w:t>
-      </w:r>
-      <w:r>
-        <w:rPr>
-          <w:rStyle w:val="NormalTok"/>
-        </w:rPr>
-        <w:t xml:space="preserve">)))</w:t>
+        <w:t xml:space="preserve">))</w:t>
       </w:r>
       <w:r>
         <w:br w:type="textWrapping"/>
@@ -3757,7 +5558,176 @@
     </w:p>
     <w:p>
       <w:r>
-        <w:t xml:space="preserve">The histogram of the means overlaid with the normal plot is shown again below. This is compared with a histogram of all 40,000 negative exponentials as a single sample, overlaid with an exponential distribution with</w:t>
+        <w:t xml:space="preserve">We can show that the quantiles are similar:</w:t>
+      </w:r>
+    </w:p>
+    <w:p>
+      <w:pPr>
+        <w:pStyle w:val="SourceCode"/>
+      </w:pPr>
+      <w:r>
+        <w:rPr>
+          <w:rStyle w:val="KeywordTok"/>
+        </w:rPr>
+        <w:t xml:space="preserve">quantile</w:t>
+      </w:r>
+      <w:r>
+        <w:rPr>
+          <w:rStyle w:val="NormalTok"/>
+        </w:rPr>
+        <w:t xml:space="preserve">(</w:t>
+      </w:r>
+      <w:r>
+        <w:rPr>
+          <w:rStyle w:val="KeywordTok"/>
+        </w:rPr>
+        <w:t xml:space="preserve">rnorm</w:t>
+      </w:r>
+      <w:r>
+        <w:rPr>
+          <w:rStyle w:val="NormalTok"/>
+        </w:rPr>
+        <w:t xml:space="preserve">(</w:t>
+      </w:r>
+      <w:r>
+        <w:rPr>
+          <w:rStyle w:val="DataTypeTok"/>
+        </w:rPr>
+        <w:t xml:space="preserve">n=</w:t>
+      </w:r>
+      <w:r>
+        <w:rPr>
+          <w:rStyle w:val="DecValTok"/>
+        </w:rPr>
+        <w:t xml:space="preserve">1000</w:t>
+      </w:r>
+      <w:r>
+        <w:rPr>
+          <w:rStyle w:val="NormalTok"/>
+        </w:rPr>
+        <w:t xml:space="preserve">, </w:t>
+      </w:r>
+      <w:r>
+        <w:rPr>
+          <w:rStyle w:val="DataTypeTok"/>
+        </w:rPr>
+        <w:t xml:space="preserve">mean=</w:t>
+      </w:r>
+      <w:r>
+        <w:rPr>
+          <w:rStyle w:val="DecValTok"/>
+        </w:rPr>
+        <w:t xml:space="preserve">5</w:t>
+      </w:r>
+      <w:r>
+        <w:rPr>
+          <w:rStyle w:val="NormalTok"/>
+        </w:rPr>
+        <w:t xml:space="preserve">, </w:t>
+      </w:r>
+      <w:r>
+        <w:rPr>
+          <w:rStyle w:val="DataTypeTok"/>
+        </w:rPr>
+        <w:t xml:space="preserve">sd=</w:t>
+      </w:r>
+      <w:r>
+        <w:rPr>
+          <w:rStyle w:val="DecValTok"/>
+        </w:rPr>
+        <w:t xml:space="preserve">1</w:t>
+      </w:r>
+      <w:r>
+        <w:rPr>
+          <w:rStyle w:val="NormalTok"/>
+        </w:rPr>
+        <w:t xml:space="preserve">/lambdas[</w:t>
+      </w:r>
+      <w:r>
+        <w:rPr>
+          <w:rStyle w:val="DecValTok"/>
+        </w:rPr>
+        <w:t xml:space="preserve">1</w:t>
+      </w:r>
+      <w:r>
+        <w:rPr>
+          <w:rStyle w:val="NormalTok"/>
+        </w:rPr>
+        <w:t xml:space="preserve">]/</w:t>
+      </w:r>
+      <w:r>
+        <w:rPr>
+          <w:rStyle w:val="KeywordTok"/>
+        </w:rPr>
+        <w:t xml:space="preserve">sqrt</w:t>
+      </w:r>
+      <w:r>
+        <w:rPr>
+          <w:rStyle w:val="NormalTok"/>
+        </w:rPr>
+        <w:t xml:space="preserve">(sample_size)))</w:t>
+      </w:r>
+    </w:p>
+    <w:p>
+      <w:pPr>
+        <w:pStyle w:val="SourceCode"/>
+      </w:pPr>
+      <w:r>
+        <w:rPr>
+          <w:rStyle w:val="VerbatimChar"/>
+        </w:rPr>
+        <w:t xml:space="preserve">##       0%      25%      50%      75%     100% </w:t>
+      </w:r>
+      <w:r>
+        <w:br w:type="textWrapping"/>
+      </w:r>
+      <w:r>
+        <w:rPr>
+          <w:rStyle w:val="VerbatimChar"/>
+        </w:rPr>
+        <w:t xml:space="preserve">## 2.404706 4.472100 4.969785 5.540411 7.546106</w:t>
+      </w:r>
+    </w:p>
+    <w:p>
+      <w:pPr>
+        <w:pStyle w:val="SourceCode"/>
+      </w:pPr>
+      <w:r>
+        <w:rPr>
+          <w:rStyle w:val="KeywordTok"/>
+        </w:rPr>
+        <w:t xml:space="preserve">quantile</w:t>
+      </w:r>
+      <w:r>
+        <w:rPr>
+          <w:rStyle w:val="NormalTok"/>
+        </w:rPr>
+        <w:t xml:space="preserve">(means)</w:t>
+      </w:r>
+    </w:p>
+    <w:p>
+      <w:pPr>
+        <w:pStyle w:val="SourceCode"/>
+      </w:pPr>
+      <w:r>
+        <w:rPr>
+          <w:rStyle w:val="VerbatimChar"/>
+        </w:rPr>
+        <w:t xml:space="preserve">##       0%      25%      50%      75%     100% </w:t>
+      </w:r>
+      <w:r>
+        <w:br w:type="textWrapping"/>
+      </w:r>
+      <w:r>
+        <w:rPr>
+          <w:rStyle w:val="VerbatimChar"/>
+        </w:rPr>
+        <w:t xml:space="preserve">## 2.924724 4.406117 4.927258 5.513350 7.843717</w:t>
+      </w:r>
+    </w:p>
+    <w:p>
+      <w:r>
+        <w:t xml:space="preserve">The histogram of the means overlaid with the normal plot is shown again below. This is compared with a histogram of all 40000 negative exponentials as a single sample, overlaid with an exponential distribution with</w:t>
       </w:r>
       <w:r>
         <w:t xml:space="preserve"> </w:t>
@@ -3826,7 +5796,7 @@
               <a:graphicData uri="http://schemas.openxmlformats.org/drawingml/2006/picture">
                 <pic:pic>
                   <pic:nvPicPr>
-                    <pic:cNvPr descr="si_analysis_files/figure-docx/unnamed-chunk-9-1.png" id="0" name="Picture"/>
+                    <pic:cNvPr descr="si_analysis_files/figure-docx/unnamed-chunk-10-1.png" id="0" name="Picture"/>
                     <pic:cNvPicPr>
                       <a:picLocks noChangeArrowheads="1" noChangeAspect="1"/>
                     </pic:cNvPicPr>
@@ -4058,7 +6028,7 @@
               <a:graphicData uri="http://schemas.openxmlformats.org/drawingml/2006/picture">
                 <pic:pic>
                   <pic:nvPicPr>
-                    <pic:cNvPr descr="si_analysis_files/figure-docx/unnamed-chunk-9-2.png" id="0" name="Picture"/>
+                    <pic:cNvPr descr="si_analysis_files/figure-docx/unnamed-chunk-10-2.png" id="0" name="Picture"/>
                     <pic:cNvPicPr>
                       <a:picLocks noChangeArrowheads="1" noChangeAspect="1"/>
                     </pic:cNvPicPr>
@@ -4184,7 +6154,7 @@
     </w:lvl>
   </w:abstractNum>
   <w:abstractNum w:abstractNumId="990">
-    <w:nsid w:val="967b9a51"/>
+    <w:nsid w:val="6fb53870"/>
     <w:multiLevelType w:val="multilevel"/>
     <w:lvl w:ilvl="0">
       <w:numFmt w:val="bullet"/>
@@ -4265,7 +6235,7 @@
     </w:lvl>
   </w:abstractNum>
   <w:abstractNum w:abstractNumId="99411">
-    <w:nsid w:val="8d1db405"/>
+    <w:nsid w:val="51a48fb8"/>
     <w:multiLevelType w:val="multilevel"/>
     <w:lvl w:ilvl="0">
       <w:start w:val="1"/>
@@ -4353,7 +6323,7 @@
     </w:lvl>
   </w:abstractNum>
   <w:abstractNum w:abstractNumId="991">
-    <w:nsid w:val="ea85f92c"/>
+    <w:nsid w:val="36e6e6b3"/>
     <w:multiLevelType w:val="multilevel"/>
     <w:lvl w:ilvl="0">
       <w:numFmt w:val="bullet"/>

</xml_diff>